<commit_message>
Faire la partie de planification du travail dans le rapport
</commit_message>
<xml_diff>
--- a/Deposer par Moodle/Semaine 4/GRP-6 SEM-4-Rapport.docx
+++ b/Deposer par Moodle/Semaine 4/GRP-6 SEM-4-Rapport.docx
@@ -386,23 +386,13 @@
                                   </w:sdtPr>
                                   <w:sdtEndPr/>
                                   <w:sdtContent>
-                                    <w:proofErr w:type="spellStart"/>
                                     <w:r>
                                       <w:rPr>
                                         <w:color w:val="5B9BD5" w:themeColor="accent1"/>
                                         <w:sz w:val="36"/>
                                         <w:szCs w:val="36"/>
                                       </w:rPr>
-                                      <w:t>Système</w:t>
-                                    </w:r>
-                                    <w:proofErr w:type="spellEnd"/>
-                                    <w:r>
-                                      <w:rPr>
-                                        <w:color w:val="5B9BD5" w:themeColor="accent1"/>
-                                        <w:sz w:val="36"/>
-                                        <w:szCs w:val="36"/>
-                                      </w:rPr>
-                                      <w:t xml:space="preserve"> Ticketing</w:t>
+                                      <w:t>Système Ticketing</w:t>
                                     </w:r>
                                   </w:sdtContent>
                                 </w:sdt>
@@ -775,7 +765,7 @@
             </w:rPr>
             <w:fldChar w:fldCharType="separate"/>
           </w:r>
-          <w:hyperlink w:anchor="_Toc31276205" w:history="1">
+          <w:hyperlink w:anchor="_Toc31483189" w:history="1">
             <w:r>
               <w:rPr>
                 <w:rStyle w:val="Hyperlink"/>
@@ -802,7 +792,7 @@
                 <w:noProof/>
                 <w:webHidden/>
               </w:rPr>
-              <w:instrText xml:space="preserve"> PAGEREF _Toc31276205 \h </w:instrText>
+              <w:instrText xml:space="preserve"> PAGEREF _Toc31483189 \h </w:instrText>
             </w:r>
             <w:r>
               <w:rPr>
@@ -845,7 +835,7 @@
               <w:lang w:eastAsia="fr-CH"/>
             </w:rPr>
           </w:pPr>
-          <w:hyperlink w:anchor="_Toc31276206" w:history="1">
+          <w:hyperlink w:anchor="_Toc31483190" w:history="1">
             <w:r>
               <w:rPr>
                 <w:rStyle w:val="Hyperlink"/>
@@ -872,7 +862,7 @@
                 <w:noProof/>
                 <w:webHidden/>
               </w:rPr>
-              <w:instrText xml:space="preserve"> PAGEREF _Toc31276206 \h </w:instrText>
+              <w:instrText xml:space="preserve"> PAGEREF _Toc31483190 \h </w:instrText>
             </w:r>
             <w:r>
               <w:rPr>
@@ -915,7 +905,7 @@
               <w:lang w:eastAsia="fr-CH"/>
             </w:rPr>
           </w:pPr>
-          <w:hyperlink w:anchor="_Toc31276207" w:history="1">
+          <w:hyperlink w:anchor="_Toc31483191" w:history="1">
             <w:r>
               <w:rPr>
                 <w:rStyle w:val="Hyperlink"/>
@@ -942,7 +932,7 @@
                 <w:noProof/>
                 <w:webHidden/>
               </w:rPr>
-              <w:instrText xml:space="preserve"> PAGEREF _Toc31276207 \h </w:instrText>
+              <w:instrText xml:space="preserve"> PAGEREF _Toc31483191 \h </w:instrText>
             </w:r>
             <w:r>
               <w:rPr>
@@ -985,7 +975,7 @@
               <w:lang w:eastAsia="fr-CH"/>
             </w:rPr>
           </w:pPr>
-          <w:hyperlink w:anchor="_Toc31276208" w:history="1">
+          <w:hyperlink w:anchor="_Toc31483192" w:history="1">
             <w:r>
               <w:rPr>
                 <w:rStyle w:val="Hyperlink"/>
@@ -1012,7 +1002,7 @@
                 <w:noProof/>
                 <w:webHidden/>
               </w:rPr>
-              <w:instrText xml:space="preserve"> PAGEREF _Toc31276208 \h </w:instrText>
+              <w:instrText xml:space="preserve"> PAGEREF _Toc31483192 \h </w:instrText>
             </w:r>
             <w:r>
               <w:rPr>
@@ -1055,7 +1045,7 @@
               <w:lang w:eastAsia="fr-CH"/>
             </w:rPr>
           </w:pPr>
-          <w:hyperlink w:anchor="_Toc31276209" w:history="1">
+          <w:hyperlink w:anchor="_Toc31483193" w:history="1">
             <w:r>
               <w:rPr>
                 <w:rStyle w:val="Hyperlink"/>
@@ -1082,7 +1072,7 @@
                 <w:noProof/>
                 <w:webHidden/>
               </w:rPr>
-              <w:instrText xml:space="preserve"> PAGEREF _Toc31276209 \h </w:instrText>
+              <w:instrText xml:space="preserve"> PAGEREF _Toc31483193 \h </w:instrText>
             </w:r>
             <w:r>
               <w:rPr>
@@ -1125,7 +1115,7 @@
               <w:lang w:eastAsia="fr-CH"/>
             </w:rPr>
           </w:pPr>
-          <w:hyperlink w:anchor="_Toc31276210" w:history="1">
+          <w:hyperlink w:anchor="_Toc31483194" w:history="1">
             <w:r>
               <w:rPr>
                 <w:rStyle w:val="Hyperlink"/>
@@ -1152,7 +1142,7 @@
                 <w:noProof/>
                 <w:webHidden/>
               </w:rPr>
-              <w:instrText xml:space="preserve"> PAGEREF _Toc31276210 \h </w:instrText>
+              <w:instrText xml:space="preserve"> PAGEREF _Toc31483194 \h </w:instrText>
             </w:r>
             <w:r>
               <w:rPr>
@@ -1195,7 +1185,7 @@
               <w:lang w:eastAsia="fr-CH"/>
             </w:rPr>
           </w:pPr>
-          <w:hyperlink w:anchor="_Toc31276211" w:history="1">
+          <w:hyperlink w:anchor="_Toc31483195" w:history="1">
             <w:r>
               <w:rPr>
                 <w:rStyle w:val="Hyperlink"/>
@@ -1222,7 +1212,7 @@
                 <w:noProof/>
                 <w:webHidden/>
               </w:rPr>
-              <w:instrText xml:space="preserve"> PAGEREF _Toc31276211 \h </w:instrText>
+              <w:instrText xml:space="preserve"> PAGEREF _Toc31483195 \h </w:instrText>
             </w:r>
             <w:r>
               <w:rPr>
@@ -1265,7 +1255,7 @@
               <w:lang w:eastAsia="fr-CH"/>
             </w:rPr>
           </w:pPr>
-          <w:hyperlink w:anchor="_Toc31276212" w:history="1">
+          <w:hyperlink w:anchor="_Toc31483196" w:history="1">
             <w:r>
               <w:rPr>
                 <w:rStyle w:val="Hyperlink"/>
@@ -1292,7 +1282,7 @@
                 <w:noProof/>
                 <w:webHidden/>
               </w:rPr>
-              <w:instrText xml:space="preserve"> PAGEREF _Toc31276212 \h </w:instrText>
+              <w:instrText xml:space="preserve"> PAGEREF _Toc31483196 \h </w:instrText>
             </w:r>
             <w:r>
               <w:rPr>
@@ -1335,7 +1325,7 @@
               <w:lang w:eastAsia="fr-CH"/>
             </w:rPr>
           </w:pPr>
-          <w:hyperlink w:anchor="_Toc31276213" w:history="1">
+          <w:hyperlink w:anchor="_Toc31483197" w:history="1">
             <w:r>
               <w:rPr>
                 <w:rStyle w:val="Hyperlink"/>
@@ -1362,7 +1352,7 @@
                 <w:noProof/>
                 <w:webHidden/>
               </w:rPr>
-              <w:instrText xml:space="preserve"> PAGEREF _Toc31276213 \h </w:instrText>
+              <w:instrText xml:space="preserve"> PAGEREF _Toc31483197 \h </w:instrText>
             </w:r>
             <w:r>
               <w:rPr>
@@ -1405,7 +1395,7 @@
               <w:lang w:eastAsia="fr-CH"/>
             </w:rPr>
           </w:pPr>
-          <w:hyperlink w:anchor="_Toc31276214" w:history="1">
+          <w:hyperlink w:anchor="_Toc31483198" w:history="1">
             <w:r>
               <w:rPr>
                 <w:rStyle w:val="Hyperlink"/>
@@ -1432,7 +1422,7 @@
                 <w:noProof/>
                 <w:webHidden/>
               </w:rPr>
-              <w:instrText xml:space="preserve"> PAGEREF _Toc31276214 \h </w:instrText>
+              <w:instrText xml:space="preserve"> PAGEREF _Toc31483198 \h </w:instrText>
             </w:r>
             <w:r>
               <w:rPr>
@@ -1475,7 +1465,7 @@
               <w:lang w:eastAsia="fr-CH"/>
             </w:rPr>
           </w:pPr>
-          <w:hyperlink w:anchor="_Toc31276215" w:history="1">
+          <w:hyperlink w:anchor="_Toc31483199" w:history="1">
             <w:r>
               <w:rPr>
                 <w:rStyle w:val="Hyperlink"/>
@@ -1502,7 +1492,7 @@
                 <w:noProof/>
                 <w:webHidden/>
               </w:rPr>
-              <w:instrText xml:space="preserve"> PAGEREF _Toc31276215 \h </w:instrText>
+              <w:instrText xml:space="preserve"> PAGEREF _Toc31483199 \h </w:instrText>
             </w:r>
             <w:r>
               <w:rPr>
@@ -1545,7 +1535,7 @@
               <w:lang w:eastAsia="fr-CH"/>
             </w:rPr>
           </w:pPr>
-          <w:hyperlink w:anchor="_Toc31276216" w:history="1">
+          <w:hyperlink w:anchor="_Toc31483200" w:history="1">
             <w:r>
               <w:rPr>
                 <w:rStyle w:val="Hyperlink"/>
@@ -1572,7 +1562,7 @@
                 <w:noProof/>
                 <w:webHidden/>
               </w:rPr>
-              <w:instrText xml:space="preserve"> PAGEREF _Toc31276216 \h </w:instrText>
+              <w:instrText xml:space="preserve"> PAGEREF _Toc31483200 \h </w:instrText>
             </w:r>
             <w:r>
               <w:rPr>
@@ -1615,7 +1605,7 @@
               <w:lang w:eastAsia="fr-CH"/>
             </w:rPr>
           </w:pPr>
-          <w:hyperlink w:anchor="_Toc31276217" w:history="1">
+          <w:hyperlink w:anchor="_Toc31483201" w:history="1">
             <w:r>
               <w:rPr>
                 <w:rStyle w:val="Hyperlink"/>
@@ -1642,7 +1632,7 @@
                 <w:noProof/>
                 <w:webHidden/>
               </w:rPr>
-              <w:instrText xml:space="preserve"> PAGEREF _Toc31276217 \h </w:instrText>
+              <w:instrText xml:space="preserve"> PAGEREF _Toc31483201 \h </w:instrText>
             </w:r>
             <w:r>
               <w:rPr>
@@ -1685,7 +1675,7 @@
               <w:lang w:eastAsia="fr-CH"/>
             </w:rPr>
           </w:pPr>
-          <w:hyperlink w:anchor="_Toc31276218" w:history="1">
+          <w:hyperlink w:anchor="_Toc31483202" w:history="1">
             <w:r>
               <w:rPr>
                 <w:rStyle w:val="Hyperlink"/>
@@ -1712,7 +1702,7 @@
                 <w:noProof/>
                 <w:webHidden/>
               </w:rPr>
-              <w:instrText xml:space="preserve"> PAGEREF _Toc31276218 \h </w:instrText>
+              <w:instrText xml:space="preserve"> PAGEREF _Toc31483202 \h </w:instrText>
             </w:r>
             <w:r>
               <w:rPr>
@@ -1755,7 +1745,7 @@
               <w:lang w:eastAsia="fr-CH"/>
             </w:rPr>
           </w:pPr>
-          <w:hyperlink w:anchor="_Toc31276219" w:history="1">
+          <w:hyperlink w:anchor="_Toc31483203" w:history="1">
             <w:r>
               <w:rPr>
                 <w:rStyle w:val="Hyperlink"/>
@@ -1782,7 +1772,7 @@
                 <w:noProof/>
                 <w:webHidden/>
               </w:rPr>
-              <w:instrText xml:space="preserve"> PAGEREF _Toc31276219 \h </w:instrText>
+              <w:instrText xml:space="preserve"> PAGEREF _Toc31483203 \h </w:instrText>
             </w:r>
             <w:r>
               <w:rPr>
@@ -1825,7 +1815,7 @@
               <w:lang w:eastAsia="fr-CH"/>
             </w:rPr>
           </w:pPr>
-          <w:hyperlink w:anchor="_Toc31276220" w:history="1">
+          <w:hyperlink w:anchor="_Toc31483204" w:history="1">
             <w:r>
               <w:rPr>
                 <w:rStyle w:val="Hyperlink"/>
@@ -1852,7 +1842,7 @@
                 <w:noProof/>
                 <w:webHidden/>
               </w:rPr>
-              <w:instrText xml:space="preserve"> PAGEREF _Toc31276220 \h </w:instrText>
+              <w:instrText xml:space="preserve"> PAGEREF _Toc31483204 \h </w:instrText>
             </w:r>
             <w:r>
               <w:rPr>
@@ -1895,7 +1885,7 @@
               <w:lang w:eastAsia="fr-CH"/>
             </w:rPr>
           </w:pPr>
-          <w:hyperlink w:anchor="_Toc31276221" w:history="1">
+          <w:hyperlink w:anchor="_Toc31483205" w:history="1">
             <w:r>
               <w:rPr>
                 <w:rStyle w:val="Hyperlink"/>
@@ -1922,7 +1912,7 @@
                 <w:noProof/>
                 <w:webHidden/>
               </w:rPr>
-              <w:instrText xml:space="preserve"> PAGEREF _Toc31276221 \h </w:instrText>
+              <w:instrText xml:space="preserve"> PAGEREF _Toc31483205 \h </w:instrText>
             </w:r>
             <w:r>
               <w:rPr>
@@ -1965,7 +1955,7 @@
               <w:lang w:eastAsia="fr-CH"/>
             </w:rPr>
           </w:pPr>
-          <w:hyperlink w:anchor="_Toc31276222" w:history="1">
+          <w:hyperlink w:anchor="_Toc31483206" w:history="1">
             <w:r>
               <w:rPr>
                 <w:rStyle w:val="Hyperlink"/>
@@ -1992,7 +1982,7 @@
                 <w:noProof/>
                 <w:webHidden/>
               </w:rPr>
-              <w:instrText xml:space="preserve"> PAGEREF _Toc31276222 \h </w:instrText>
+              <w:instrText xml:space="preserve"> PAGEREF _Toc31483206 \h </w:instrText>
             </w:r>
             <w:r>
               <w:rPr>
@@ -2035,7 +2025,7 @@
               <w:lang w:eastAsia="fr-CH"/>
             </w:rPr>
           </w:pPr>
-          <w:hyperlink w:anchor="_Toc31276223" w:history="1">
+          <w:hyperlink w:anchor="_Toc31483207" w:history="1">
             <w:r>
               <w:rPr>
                 <w:rStyle w:val="Hyperlink"/>
@@ -2062,7 +2052,7 @@
                 <w:noProof/>
                 <w:webHidden/>
               </w:rPr>
-              <w:instrText xml:space="preserve"> PAGEREF _Toc31276223 \h </w:instrText>
+              <w:instrText xml:space="preserve"> PAGEREF _Toc31483207 \h </w:instrText>
             </w:r>
             <w:r>
               <w:rPr>
@@ -2105,7 +2095,7 @@
               <w:lang w:eastAsia="fr-CH"/>
             </w:rPr>
           </w:pPr>
-          <w:hyperlink w:anchor="_Toc31276224" w:history="1">
+          <w:hyperlink w:anchor="_Toc31483208" w:history="1">
             <w:r>
               <w:rPr>
                 <w:rStyle w:val="Hyperlink"/>
@@ -2132,7 +2122,7 @@
                 <w:noProof/>
                 <w:webHidden/>
               </w:rPr>
-              <w:instrText xml:space="preserve"> PAGEREF _Toc31276224 \h </w:instrText>
+              <w:instrText xml:space="preserve"> PAGEREF _Toc31483208 \h </w:instrText>
             </w:r>
             <w:r>
               <w:rPr>
@@ -2175,7 +2165,7 @@
               <w:lang w:eastAsia="fr-CH"/>
             </w:rPr>
           </w:pPr>
-          <w:hyperlink w:anchor="_Toc31276225" w:history="1">
+          <w:hyperlink w:anchor="_Toc31483209" w:history="1">
             <w:r>
               <w:rPr>
                 <w:rStyle w:val="Hyperlink"/>
@@ -2202,7 +2192,7 @@
                 <w:noProof/>
                 <w:webHidden/>
               </w:rPr>
-              <w:instrText xml:space="preserve"> PAGEREF _Toc31276225 \h </w:instrText>
+              <w:instrText xml:space="preserve"> PAGEREF _Toc31483209 \h </w:instrText>
             </w:r>
             <w:r>
               <w:rPr>
@@ -2245,7 +2235,7 @@
               <w:lang w:eastAsia="fr-CH"/>
             </w:rPr>
           </w:pPr>
-          <w:hyperlink w:anchor="_Toc31276226" w:history="1">
+          <w:hyperlink w:anchor="_Toc31483210" w:history="1">
             <w:r>
               <w:rPr>
                 <w:rStyle w:val="Hyperlink"/>
@@ -2272,7 +2262,7 @@
                 <w:noProof/>
                 <w:webHidden/>
               </w:rPr>
-              <w:instrText xml:space="preserve"> PAGEREF _Toc31276226 \h </w:instrText>
+              <w:instrText xml:space="preserve"> PAGEREF _Toc31483210 \h </w:instrText>
             </w:r>
             <w:r>
               <w:rPr>
@@ -2315,7 +2305,7 @@
               <w:lang w:eastAsia="fr-CH"/>
             </w:rPr>
           </w:pPr>
-          <w:hyperlink w:anchor="_Toc31276227" w:history="1">
+          <w:hyperlink w:anchor="_Toc31483211" w:history="1">
             <w:r>
               <w:rPr>
                 <w:rStyle w:val="Hyperlink"/>
@@ -2342,7 +2332,7 @@
                 <w:noProof/>
                 <w:webHidden/>
               </w:rPr>
-              <w:instrText xml:space="preserve"> PAGEREF _Toc31276227 \h </w:instrText>
+              <w:instrText xml:space="preserve"> PAGEREF _Toc31483211 \h </w:instrText>
             </w:r>
             <w:r>
               <w:rPr>
@@ -2385,7 +2375,7 @@
               <w:lang w:eastAsia="fr-CH"/>
             </w:rPr>
           </w:pPr>
-          <w:hyperlink w:anchor="_Toc31276228" w:history="1">
+          <w:hyperlink w:anchor="_Toc31483212" w:history="1">
             <w:r>
               <w:rPr>
                 <w:rStyle w:val="Hyperlink"/>
@@ -2412,7 +2402,7 @@
                 <w:noProof/>
                 <w:webHidden/>
               </w:rPr>
-              <w:instrText xml:space="preserve"> PAGEREF _Toc31276228 \h </w:instrText>
+              <w:instrText xml:space="preserve"> PAGEREF _Toc31483212 \h </w:instrText>
             </w:r>
             <w:r>
               <w:rPr>
@@ -2455,7 +2445,7 @@
               <w:lang w:eastAsia="fr-CH"/>
             </w:rPr>
           </w:pPr>
-          <w:hyperlink w:anchor="_Toc31276229" w:history="1">
+          <w:hyperlink w:anchor="_Toc31483213" w:history="1">
             <w:r>
               <w:rPr>
                 <w:rStyle w:val="Hyperlink"/>
@@ -2482,7 +2472,7 @@
                 <w:noProof/>
                 <w:webHidden/>
               </w:rPr>
-              <w:instrText xml:space="preserve"> PAGEREF _Toc31276229 \h </w:instrText>
+              <w:instrText xml:space="preserve"> PAGEREF _Toc31483213 \h </w:instrText>
             </w:r>
             <w:r>
               <w:rPr>
@@ -2525,7 +2515,7 @@
               <w:lang w:eastAsia="fr-CH"/>
             </w:rPr>
           </w:pPr>
-          <w:hyperlink w:anchor="_Toc31276230" w:history="1">
+          <w:hyperlink w:anchor="_Toc31483214" w:history="1">
             <w:r>
               <w:rPr>
                 <w:rStyle w:val="Hyperlink"/>
@@ -2552,7 +2542,7 @@
                 <w:noProof/>
                 <w:webHidden/>
               </w:rPr>
-              <w:instrText xml:space="preserve"> PAGEREF _Toc31276230 \h </w:instrText>
+              <w:instrText xml:space="preserve"> PAGEREF _Toc31483214 \h </w:instrText>
             </w:r>
             <w:r>
               <w:rPr>
@@ -2595,7 +2585,7 @@
               <w:lang w:eastAsia="fr-CH"/>
             </w:rPr>
           </w:pPr>
-          <w:hyperlink w:anchor="_Toc31276231" w:history="1">
+          <w:hyperlink w:anchor="_Toc31483215" w:history="1">
             <w:r>
               <w:rPr>
                 <w:rStyle w:val="Hyperlink"/>
@@ -2622,7 +2612,7 @@
                 <w:noProof/>
                 <w:webHidden/>
               </w:rPr>
-              <w:instrText xml:space="preserve"> PAGEREF _Toc31276231 \h </w:instrText>
+              <w:instrText xml:space="preserve"> PAGEREF _Toc31483215 \h </w:instrText>
             </w:r>
             <w:r>
               <w:rPr>
@@ -2665,7 +2655,7 @@
               <w:lang w:eastAsia="fr-CH"/>
             </w:rPr>
           </w:pPr>
-          <w:hyperlink w:anchor="_Toc31276232" w:history="1">
+          <w:hyperlink w:anchor="_Toc31483216" w:history="1">
             <w:r>
               <w:rPr>
                 <w:rStyle w:val="Hyperlink"/>
@@ -2692,7 +2682,7 @@
                 <w:noProof/>
                 <w:webHidden/>
               </w:rPr>
-              <w:instrText xml:space="preserve"> PAGEREF _Toc31276232 \h </w:instrText>
+              <w:instrText xml:space="preserve"> PAGEREF _Toc31483216 \h </w:instrText>
             </w:r>
             <w:r>
               <w:rPr>
@@ -2735,7 +2725,7 @@
               <w:lang w:eastAsia="fr-CH"/>
             </w:rPr>
           </w:pPr>
-          <w:hyperlink w:anchor="_Toc31276233" w:history="1">
+          <w:hyperlink w:anchor="_Toc31483217" w:history="1">
             <w:r>
               <w:rPr>
                 <w:rStyle w:val="Hyperlink"/>
@@ -2762,7 +2752,7 @@
                 <w:noProof/>
                 <w:webHidden/>
               </w:rPr>
-              <w:instrText xml:space="preserve"> PAGEREF _Toc31276233 \h </w:instrText>
+              <w:instrText xml:space="preserve"> PAGEREF _Toc31483217 \h </w:instrText>
             </w:r>
             <w:r>
               <w:rPr>
@@ -2805,7 +2795,7 @@
               <w:lang w:eastAsia="fr-CH"/>
             </w:rPr>
           </w:pPr>
-          <w:hyperlink w:anchor="_Toc31276234" w:history="1">
+          <w:hyperlink w:anchor="_Toc31483218" w:history="1">
             <w:r>
               <w:rPr>
                 <w:rStyle w:val="Hyperlink"/>
@@ -2832,7 +2822,7 @@
                 <w:noProof/>
                 <w:webHidden/>
               </w:rPr>
-              <w:instrText xml:space="preserve"> PAGEREF _Toc31276234 \h </w:instrText>
+              <w:instrText xml:space="preserve"> PAGEREF _Toc31483218 \h </w:instrText>
             </w:r>
             <w:r>
               <w:rPr>
@@ -2875,7 +2865,7 @@
               <w:lang w:eastAsia="fr-CH"/>
             </w:rPr>
           </w:pPr>
-          <w:hyperlink w:anchor="_Toc31276235" w:history="1">
+          <w:hyperlink w:anchor="_Toc31483219" w:history="1">
             <w:r>
               <w:rPr>
                 <w:rStyle w:val="Hyperlink"/>
@@ -2902,7 +2892,7 @@
                 <w:noProof/>
                 <w:webHidden/>
               </w:rPr>
-              <w:instrText xml:space="preserve"> PAGEREF _Toc31276235 \h </w:instrText>
+              <w:instrText xml:space="preserve"> PAGEREF _Toc31483219 \h </w:instrText>
             </w:r>
             <w:r>
               <w:rPr>
@@ -2945,7 +2935,7 @@
               <w:lang w:eastAsia="fr-CH"/>
             </w:rPr>
           </w:pPr>
-          <w:hyperlink w:anchor="_Toc31276236" w:history="1">
+          <w:hyperlink w:anchor="_Toc31483220" w:history="1">
             <w:r>
               <w:rPr>
                 <w:rStyle w:val="Hyperlink"/>
@@ -2972,7 +2962,7 @@
                 <w:noProof/>
                 <w:webHidden/>
               </w:rPr>
-              <w:instrText xml:space="preserve"> PAGEREF _Toc31276236 \h </w:instrText>
+              <w:instrText xml:space="preserve"> PAGEREF _Toc31483220 \h </w:instrText>
             </w:r>
             <w:r>
               <w:rPr>
@@ -3015,12 +3005,10 @@
               <w:lang w:eastAsia="fr-CH"/>
             </w:rPr>
           </w:pPr>
-          <w:hyperlink w:anchor="_Toc31276237" w:history="1">
+          <w:hyperlink w:anchor="_Toc31483221" w:history="1">
             <w:r>
               <w:rPr>
                 <w:rStyle w:val="Hyperlink"/>
-                <w:b/>
-                <w:bCs/>
                 <w:noProof/>
               </w:rPr>
               <w:t>MCD</w:t>
@@ -3044,7 +3032,7 @@
                 <w:noProof/>
                 <w:webHidden/>
               </w:rPr>
-              <w:instrText xml:space="preserve"> PAGEREF _Toc31276237 \h </w:instrText>
+              <w:instrText xml:space="preserve"> PAGEREF _Toc31483221 \h </w:instrText>
             </w:r>
             <w:r>
               <w:rPr>
@@ -3087,12 +3075,10 @@
               <w:lang w:eastAsia="fr-CH"/>
             </w:rPr>
           </w:pPr>
-          <w:hyperlink w:anchor="_Toc31276238" w:history="1">
+          <w:hyperlink w:anchor="_Toc31483222" w:history="1">
             <w:r>
               <w:rPr>
                 <w:rStyle w:val="Hyperlink"/>
-                <w:b/>
-                <w:bCs/>
                 <w:noProof/>
               </w:rPr>
               <w:t>MLD</w:t>
@@ -3116,7 +3102,7 @@
                 <w:noProof/>
                 <w:webHidden/>
               </w:rPr>
-              <w:instrText xml:space="preserve"> PAGEREF _Toc31276238 \h </w:instrText>
+              <w:instrText xml:space="preserve"> PAGEREF _Toc31483222 \h </w:instrText>
             </w:r>
             <w:r>
               <w:rPr>
@@ -3159,7 +3145,7 @@
               <w:lang w:eastAsia="fr-CH"/>
             </w:rPr>
           </w:pPr>
-          <w:hyperlink w:anchor="_Toc31276239" w:history="1">
+          <w:hyperlink w:anchor="_Toc31483223" w:history="1">
             <w:r>
               <w:rPr>
                 <w:rStyle w:val="Hyperlink"/>
@@ -3186,7 +3172,7 @@
                 <w:noProof/>
                 <w:webHidden/>
               </w:rPr>
-              <w:instrText xml:space="preserve"> PAGEREF _Toc31276239 \h </w:instrText>
+              <w:instrText xml:space="preserve"> PAGEREF _Toc31483223 \h </w:instrText>
             </w:r>
             <w:r>
               <w:rPr>
@@ -3229,13 +3215,13 @@
               <w:lang w:eastAsia="fr-CH"/>
             </w:rPr>
           </w:pPr>
-          <w:hyperlink w:anchor="_Toc31276240" w:history="1">
+          <w:hyperlink w:anchor="_Toc31483224" w:history="1">
             <w:r>
               <w:rPr>
                 <w:rStyle w:val="Hyperlink"/>
                 <w:noProof/>
               </w:rPr>
-              <w:t>GANTT</w:t>
+              <w:t xml:space="preserve"> GANTT</w:t>
             </w:r>
             <w:r>
               <w:rPr>
@@ -3256,7 +3242,7 @@
                 <w:noProof/>
                 <w:webHidden/>
               </w:rPr>
-              <w:instrText xml:space="preserve"> PAGEREF _Toc31276240 \h </w:instrText>
+              <w:instrText xml:space="preserve"> PAGEREF _Toc31483224 \h </w:instrText>
             </w:r>
             <w:r>
               <w:rPr>
@@ -3299,14 +3285,24 @@
               <w:lang w:eastAsia="fr-CH"/>
             </w:rPr>
           </w:pPr>
-          <w:hyperlink w:anchor="_Toc31276241" w:history="1">
+          <w:hyperlink w:anchor="_Toc31483225" w:history="1">
             <w:r>
               <w:rPr>
                 <w:rStyle w:val="Hyperlink"/>
                 <w:noProof/>
                 <w:shd w:val="clear" w:color="auto" w:fill="FFFFFF"/>
               </w:rPr>
-              <w:t>Structogramme - Nassi-Schneidermann</w:t>
+              <w:t>Structogramme - Nassi-Schneider</w:t>
+            </w:r>
+            <w:bookmarkStart w:id="0" w:name="_GoBack"/>
+            <w:bookmarkEnd w:id="0"/>
+            <w:r>
+              <w:rPr>
+                <w:rStyle w:val="Hyperlink"/>
+                <w:noProof/>
+                <w:shd w:val="clear" w:color="auto" w:fill="FFFFFF"/>
+              </w:rPr>
+              <w:t>mann</w:t>
             </w:r>
             <w:r>
               <w:rPr>
@@ -3327,7 +3323,7 @@
                 <w:noProof/>
                 <w:webHidden/>
               </w:rPr>
-              <w:instrText xml:space="preserve"> PAGEREF _Toc31276241 \h </w:instrText>
+              <w:instrText xml:space="preserve"> PAGEREF _Toc31483225 \h </w:instrText>
             </w:r>
             <w:r>
               <w:rPr>
@@ -3370,7 +3366,7 @@
               <w:lang w:eastAsia="fr-CH"/>
             </w:rPr>
           </w:pPr>
-          <w:hyperlink w:anchor="_Toc31276242" w:history="1">
+          <w:hyperlink w:anchor="_Toc31483226" w:history="1">
             <w:r>
               <w:rPr>
                 <w:rStyle w:val="Hyperlink"/>
@@ -3397,7 +3393,7 @@
                 <w:noProof/>
                 <w:webHidden/>
               </w:rPr>
-              <w:instrText xml:space="preserve"> PAGEREF _Toc31276242 \h </w:instrText>
+              <w:instrText xml:space="preserve"> PAGEREF _Toc31483226 \h </w:instrText>
             </w:r>
             <w:r>
               <w:rPr>
@@ -3440,7 +3436,7 @@
               <w:lang w:eastAsia="fr-CH"/>
             </w:rPr>
           </w:pPr>
-          <w:hyperlink w:anchor="_Toc31276243" w:history="1">
+          <w:hyperlink w:anchor="_Toc31483227" w:history="1">
             <w:r>
               <w:rPr>
                 <w:rStyle w:val="Hyperlink"/>
@@ -3467,7 +3463,7 @@
                 <w:noProof/>
                 <w:webHidden/>
               </w:rPr>
-              <w:instrText xml:space="preserve"> PAGEREF _Toc31276243 \h </w:instrText>
+              <w:instrText xml:space="preserve"> PAGEREF _Toc31483227 \h </w:instrText>
             </w:r>
             <w:r>
               <w:rPr>
@@ -3510,7 +3506,7 @@
               <w:lang w:eastAsia="fr-CH"/>
             </w:rPr>
           </w:pPr>
-          <w:hyperlink w:anchor="_Toc31276244" w:history="1">
+          <w:hyperlink w:anchor="_Toc31483228" w:history="1">
             <w:r>
               <w:rPr>
                 <w:rStyle w:val="Hyperlink"/>
@@ -3537,7 +3533,7 @@
                 <w:noProof/>
                 <w:webHidden/>
               </w:rPr>
-              <w:instrText xml:space="preserve"> PAGEREF _Toc31276244 \h </w:instrText>
+              <w:instrText xml:space="preserve"> PAGEREF _Toc31483228 \h </w:instrText>
             </w:r>
             <w:r>
               <w:rPr>
@@ -3580,7 +3576,7 @@
               <w:lang w:eastAsia="fr-CH"/>
             </w:rPr>
           </w:pPr>
-          <w:hyperlink w:anchor="_Toc31276245" w:history="1">
+          <w:hyperlink w:anchor="_Toc31483229" w:history="1">
             <w:r>
               <w:rPr>
                 <w:rStyle w:val="Hyperlink"/>
@@ -3607,7 +3603,7 @@
                 <w:noProof/>
                 <w:webHidden/>
               </w:rPr>
-              <w:instrText xml:space="preserve"> PAGEREF _Toc31276245 \h </w:instrText>
+              <w:instrText xml:space="preserve"> PAGEREF _Toc31483229 \h </w:instrText>
             </w:r>
             <w:r>
               <w:rPr>
@@ -3650,7 +3646,7 @@
               <w:lang w:eastAsia="fr-CH"/>
             </w:rPr>
           </w:pPr>
-          <w:hyperlink w:anchor="_Toc31276246" w:history="1">
+          <w:hyperlink w:anchor="_Toc31483230" w:history="1">
             <w:r>
               <w:rPr>
                 <w:rStyle w:val="Hyperlink"/>
@@ -3677,7 +3673,7 @@
                 <w:noProof/>
                 <w:webHidden/>
               </w:rPr>
-              <w:instrText xml:space="preserve"> PAGEREF _Toc31276246 \h </w:instrText>
+              <w:instrText xml:space="preserve"> PAGEREF _Toc31483230 \h </w:instrText>
             </w:r>
             <w:r>
               <w:rPr>
@@ -3720,7 +3716,7 @@
               <w:lang w:eastAsia="fr-CH"/>
             </w:rPr>
           </w:pPr>
-          <w:hyperlink w:anchor="_Toc31276247" w:history="1">
+          <w:hyperlink w:anchor="_Toc31483231" w:history="1">
             <w:r>
               <w:rPr>
                 <w:rStyle w:val="Hyperlink"/>
@@ -3747,7 +3743,7 @@
                 <w:noProof/>
                 <w:webHidden/>
               </w:rPr>
-              <w:instrText xml:space="preserve"> PAGEREF _Toc31276247 \h </w:instrText>
+              <w:instrText xml:space="preserve"> PAGEREF _Toc31483231 \h </w:instrText>
             </w:r>
             <w:r>
               <w:rPr>
@@ -3820,7 +3816,7 @@
           <w:color w:val="000000" w:themeColor="text1"/>
         </w:rPr>
       </w:pPr>
-      <w:bookmarkStart w:id="0" w:name="_Toc31276205"/>
+      <w:bookmarkStart w:id="1" w:name="_Toc31483189"/>
       <w:r>
         <w:rPr>
           <w:color w:val="000000" w:themeColor="text1"/>
@@ -3834,7 +3830,7 @@
         </w:rPr>
         <w:t xml:space="preserve"> du projet</w:t>
       </w:r>
-      <w:bookmarkEnd w:id="0"/>
+      <w:bookmarkEnd w:id="1"/>
       <w:r>
         <w:rPr>
           <w:color w:val="000000" w:themeColor="text1"/>
@@ -3849,14 +3845,14 @@
           <w:color w:val="000000" w:themeColor="text1"/>
         </w:rPr>
       </w:pPr>
-      <w:bookmarkStart w:id="1" w:name="_Toc31276206"/>
+      <w:bookmarkStart w:id="2" w:name="_Toc31483190"/>
       <w:r>
         <w:rPr>
           <w:color w:val="000000" w:themeColor="text1"/>
         </w:rPr>
         <w:t>But et Objectif</w:t>
       </w:r>
-      <w:bookmarkEnd w:id="1"/>
+      <w:bookmarkEnd w:id="2"/>
     </w:p>
     <w:p>
       <w:pPr>
@@ -3980,14 +3976,14 @@
           <w:color w:val="000000" w:themeColor="text1"/>
         </w:rPr>
       </w:pPr>
-      <w:bookmarkStart w:id="2" w:name="_Toc31276207"/>
+      <w:bookmarkStart w:id="3" w:name="_Toc31483191"/>
       <w:r>
         <w:rPr>
           <w:color w:val="000000" w:themeColor="text1"/>
         </w:rPr>
         <w:t>Fonctionnement</w:t>
       </w:r>
-      <w:bookmarkEnd w:id="2"/>
+      <w:bookmarkEnd w:id="3"/>
     </w:p>
     <w:p>
       <w:pPr>
@@ -3996,14 +3992,14 @@
           <w:color w:val="000000" w:themeColor="text1"/>
         </w:rPr>
       </w:pPr>
-      <w:bookmarkStart w:id="3" w:name="_Toc31276208"/>
+      <w:bookmarkStart w:id="4" w:name="_Toc31483192"/>
       <w:r>
         <w:rPr>
           <w:color w:val="000000" w:themeColor="text1"/>
         </w:rPr>
         <w:t>Utilisations par un utilisateur</w:t>
       </w:r>
-      <w:bookmarkEnd w:id="3"/>
+      <w:bookmarkEnd w:id="4"/>
       <w:r>
         <w:rPr>
           <w:color w:val="000000" w:themeColor="text1"/>
@@ -4018,14 +4014,14 @@
           <w:color w:val="000000" w:themeColor="text1"/>
         </w:rPr>
       </w:pPr>
-      <w:bookmarkStart w:id="4" w:name="_Toc31276209"/>
+      <w:bookmarkStart w:id="5" w:name="_Toc31483193"/>
       <w:r>
         <w:rPr>
           <w:color w:val="000000" w:themeColor="text1"/>
         </w:rPr>
         <w:t>Utilisation par un administrateur IT</w:t>
       </w:r>
-      <w:bookmarkEnd w:id="4"/>
+      <w:bookmarkEnd w:id="5"/>
     </w:p>
     <w:p>
       <w:pPr>
@@ -4034,14 +4030,14 @@
           <w:color w:val="000000" w:themeColor="text1"/>
         </w:rPr>
       </w:pPr>
-      <w:bookmarkStart w:id="5" w:name="_Toc31276210"/>
+      <w:bookmarkStart w:id="6" w:name="_Toc31483194"/>
       <w:r>
         <w:rPr>
           <w:color w:val="000000" w:themeColor="text1"/>
         </w:rPr>
         <w:t>Logo</w:t>
       </w:r>
-      <w:bookmarkEnd w:id="5"/>
+      <w:bookmarkEnd w:id="6"/>
     </w:p>
     <w:p>
       <w:pPr>
@@ -4169,14 +4165,14 @@
           <w:color w:val="000000" w:themeColor="text1"/>
         </w:rPr>
       </w:pPr>
-      <w:bookmarkStart w:id="6" w:name="_Toc31276211"/>
+      <w:bookmarkStart w:id="7" w:name="_Toc31483195"/>
       <w:r>
         <w:rPr>
           <w:color w:val="000000" w:themeColor="text1"/>
         </w:rPr>
         <w:t>Apparence du site</w:t>
       </w:r>
-      <w:bookmarkEnd w:id="6"/>
+      <w:bookmarkEnd w:id="7"/>
     </w:p>
     <w:p>
       <w:pPr>
@@ -4185,14 +4181,14 @@
           <w:color w:val="000000" w:themeColor="text1"/>
         </w:rPr>
       </w:pPr>
-      <w:bookmarkStart w:id="7" w:name="_Toc31276212"/>
+      <w:bookmarkStart w:id="8" w:name="_Toc31483196"/>
       <w:r>
         <w:rPr>
           <w:color w:val="000000" w:themeColor="text1"/>
         </w:rPr>
         <w:t>Page Principale</w:t>
       </w:r>
-      <w:bookmarkEnd w:id="7"/>
+      <w:bookmarkEnd w:id="8"/>
     </w:p>
     <w:p>
       <w:pPr>
@@ -4201,14 +4197,14 @@
           <w:color w:val="000000" w:themeColor="text1"/>
         </w:rPr>
       </w:pPr>
-      <w:bookmarkStart w:id="8" w:name="_Toc31276213"/>
+      <w:bookmarkStart w:id="9" w:name="_Toc31483197"/>
       <w:r>
         <w:rPr>
           <w:color w:val="000000" w:themeColor="text1"/>
         </w:rPr>
         <w:t>Page Login Administrateur</w:t>
       </w:r>
-      <w:bookmarkEnd w:id="8"/>
+      <w:bookmarkEnd w:id="9"/>
     </w:p>
     <w:p>
       <w:pPr>
@@ -4217,7 +4213,7 @@
           <w:color w:val="000000" w:themeColor="text1"/>
         </w:rPr>
       </w:pPr>
-      <w:bookmarkStart w:id="9" w:name="_Toc31276214"/>
+      <w:bookmarkStart w:id="10" w:name="_Toc31483198"/>
       <w:r>
         <w:rPr>
           <w:color w:val="000000" w:themeColor="text1"/>
@@ -4230,7 +4226,7 @@
         </w:rPr>
         <w:t>Formulaire d’ouverture du ticket</w:t>
       </w:r>
-      <w:bookmarkEnd w:id="9"/>
+      <w:bookmarkEnd w:id="10"/>
     </w:p>
     <w:p>
       <w:pPr>
@@ -4239,14 +4235,14 @@
           <w:color w:val="000000" w:themeColor="text1"/>
         </w:rPr>
       </w:pPr>
-      <w:bookmarkStart w:id="10" w:name="_Toc31276215"/>
+      <w:bookmarkStart w:id="11" w:name="_Toc31483199"/>
       <w:r>
         <w:rPr>
           <w:color w:val="000000" w:themeColor="text1"/>
         </w:rPr>
         <w:t>Page Dashboard Administrateur</w:t>
       </w:r>
-      <w:bookmarkEnd w:id="10"/>
+      <w:bookmarkEnd w:id="11"/>
     </w:p>
     <w:p>
       <w:pPr>
@@ -4255,14 +4251,14 @@
           <w:color w:val="000000" w:themeColor="text1"/>
         </w:rPr>
       </w:pPr>
-      <w:bookmarkStart w:id="11" w:name="_Toc31276216"/>
+      <w:bookmarkStart w:id="12" w:name="_Toc31483200"/>
       <w:r>
         <w:rPr>
           <w:color w:val="000000" w:themeColor="text1"/>
         </w:rPr>
         <w:t>Page Suivi d’un ticket</w:t>
       </w:r>
-      <w:bookmarkEnd w:id="11"/>
+      <w:bookmarkEnd w:id="12"/>
       <w:r>
         <w:rPr>
           <w:color w:val="000000" w:themeColor="text1"/>
@@ -4284,7 +4280,7 @@
           <w:color w:val="000000" w:themeColor="text1"/>
         </w:rPr>
       </w:pPr>
-      <w:bookmarkStart w:id="12" w:name="_Toc31276217"/>
+      <w:bookmarkStart w:id="13" w:name="_Toc31483201"/>
       <w:r>
         <w:rPr>
           <w:color w:val="000000" w:themeColor="text1"/>
@@ -4292,7 +4288,7 @@
         <w:lastRenderedPageBreak/>
         <w:t>Partie Software</w:t>
       </w:r>
-      <w:bookmarkEnd w:id="12"/>
+      <w:bookmarkEnd w:id="13"/>
       <w:r>
         <w:rPr>
           <w:color w:val="000000" w:themeColor="text1"/>
@@ -4307,14 +4303,14 @@
           <w:color w:val="000000" w:themeColor="text1"/>
         </w:rPr>
       </w:pPr>
-      <w:bookmarkStart w:id="13" w:name="_Toc31276218"/>
+      <w:bookmarkStart w:id="14" w:name="_Toc31483202"/>
       <w:r>
         <w:rPr>
           <w:color w:val="000000" w:themeColor="text1"/>
         </w:rPr>
         <w:t>Serveur Local</w:t>
       </w:r>
-      <w:bookmarkEnd w:id="13"/>
+      <w:bookmarkEnd w:id="14"/>
     </w:p>
     <w:p>
       <w:pPr>
@@ -4323,14 +4319,14 @@
           <w:color w:val="000000" w:themeColor="text1"/>
         </w:rPr>
       </w:pPr>
-      <w:bookmarkStart w:id="14" w:name="_Toc31276219"/>
+      <w:bookmarkStart w:id="15" w:name="_Toc31483203"/>
       <w:r>
         <w:rPr>
           <w:color w:val="000000" w:themeColor="text1"/>
         </w:rPr>
         <w:t>Logiciels utilisés</w:t>
       </w:r>
-      <w:bookmarkEnd w:id="14"/>
+      <w:bookmarkEnd w:id="15"/>
     </w:p>
     <w:p>
       <w:pPr>
@@ -4339,14 +4335,14 @@
           <w:color w:val="000000" w:themeColor="text1"/>
         </w:rPr>
       </w:pPr>
-      <w:bookmarkStart w:id="15" w:name="_Toc31276220"/>
+      <w:bookmarkStart w:id="16" w:name="_Toc31483204"/>
       <w:r>
         <w:rPr>
           <w:color w:val="000000" w:themeColor="text1"/>
         </w:rPr>
         <w:t>Langages utilisés</w:t>
       </w:r>
-      <w:bookmarkEnd w:id="15"/>
+      <w:bookmarkEnd w:id="16"/>
     </w:p>
     <w:p>
       <w:pPr>
@@ -4355,14 +4351,14 @@
           <w:color w:val="000000" w:themeColor="text1"/>
         </w:rPr>
       </w:pPr>
-      <w:bookmarkStart w:id="16" w:name="_Toc31276221"/>
+      <w:bookmarkStart w:id="17" w:name="_Toc31483205"/>
       <w:r>
         <w:rPr>
           <w:color w:val="000000" w:themeColor="text1"/>
         </w:rPr>
         <w:t>Bibliothèques</w:t>
       </w:r>
-      <w:bookmarkEnd w:id="16"/>
+      <w:bookmarkEnd w:id="17"/>
     </w:p>
     <w:p>
       <w:pPr>
@@ -4371,14 +4367,14 @@
           <w:color w:val="000000" w:themeColor="text1"/>
         </w:rPr>
       </w:pPr>
-      <w:bookmarkStart w:id="17" w:name="_Toc31276222"/>
+      <w:bookmarkStart w:id="18" w:name="_Toc31483206"/>
       <w:r>
         <w:rPr>
           <w:color w:val="000000" w:themeColor="text1"/>
         </w:rPr>
         <w:t>Partie Hardware</w:t>
       </w:r>
-      <w:bookmarkEnd w:id="17"/>
+      <w:bookmarkEnd w:id="18"/>
     </w:p>
     <w:p>
       <w:pPr>
@@ -4387,14 +4383,14 @@
           <w:color w:val="000000" w:themeColor="text1"/>
         </w:rPr>
       </w:pPr>
-      <w:bookmarkStart w:id="18" w:name="_Toc31276223"/>
+      <w:bookmarkStart w:id="19" w:name="_Toc31483207"/>
       <w:r>
         <w:rPr>
           <w:color w:val="000000" w:themeColor="text1"/>
         </w:rPr>
         <w:t>Serveur</w:t>
       </w:r>
-      <w:bookmarkEnd w:id="18"/>
+      <w:bookmarkEnd w:id="19"/>
     </w:p>
     <w:p>
       <w:pPr>
@@ -4403,7 +4399,7 @@
           <w:color w:val="000000" w:themeColor="text1"/>
         </w:rPr>
       </w:pPr>
-      <w:bookmarkStart w:id="19" w:name="_Toc31276224"/>
+      <w:bookmarkStart w:id="20" w:name="_Toc31483208"/>
       <w:r>
         <w:rPr>
           <w:color w:val="000000" w:themeColor="text1"/>
@@ -4416,7 +4412,7 @@
         </w:rPr>
         <w:t xml:space="preserve"> du site</w:t>
       </w:r>
-      <w:bookmarkEnd w:id="19"/>
+      <w:bookmarkEnd w:id="20"/>
     </w:p>
     <w:p>
       <w:pPr>
@@ -4425,14 +4421,14 @@
           <w:color w:val="000000" w:themeColor="text1"/>
         </w:rPr>
       </w:pPr>
-      <w:bookmarkStart w:id="20" w:name="_Toc31276225"/>
+      <w:bookmarkStart w:id="21" w:name="_Toc31483209"/>
       <w:r>
         <w:rPr>
           <w:color w:val="000000" w:themeColor="text1"/>
         </w:rPr>
         <w:t>Présentation de la page Dashboard Administrateur</w:t>
       </w:r>
-      <w:bookmarkEnd w:id="20"/>
+      <w:bookmarkEnd w:id="21"/>
     </w:p>
     <w:p>
       <w:pPr>
@@ -4441,14 +4437,14 @@
           <w:color w:val="000000" w:themeColor="text1"/>
         </w:rPr>
       </w:pPr>
-      <w:bookmarkStart w:id="21" w:name="_Toc31276226"/>
+      <w:bookmarkStart w:id="22" w:name="_Toc31483210"/>
       <w:r>
         <w:rPr>
           <w:color w:val="000000" w:themeColor="text1"/>
         </w:rPr>
         <w:t>Fonctionnement</w:t>
       </w:r>
-      <w:bookmarkEnd w:id="21"/>
+      <w:bookmarkEnd w:id="22"/>
     </w:p>
     <w:p>
       <w:pPr>
@@ -4457,7 +4453,7 @@
           <w:color w:val="000000" w:themeColor="text1"/>
         </w:rPr>
       </w:pPr>
-      <w:bookmarkStart w:id="22" w:name="_Toc31276227"/>
+      <w:bookmarkStart w:id="23" w:name="_Toc31483211"/>
       <w:r>
         <w:rPr>
           <w:color w:val="000000" w:themeColor="text1"/>
@@ -4470,7 +4466,7 @@
         </w:rPr>
         <w:t xml:space="preserve"> du site</w:t>
       </w:r>
-      <w:bookmarkEnd w:id="22"/>
+      <w:bookmarkEnd w:id="23"/>
       <w:r>
         <w:rPr>
           <w:color w:val="000000" w:themeColor="text1"/>
@@ -4485,14 +4481,14 @@
           <w:color w:val="000000" w:themeColor="text1"/>
         </w:rPr>
       </w:pPr>
-      <w:bookmarkStart w:id="23" w:name="_Toc31276228"/>
+      <w:bookmarkStart w:id="24" w:name="_Toc31483212"/>
       <w:r>
         <w:rPr>
           <w:color w:val="000000" w:themeColor="text1"/>
         </w:rPr>
         <w:t>Présentation de la page Dashboard Administrateur</w:t>
       </w:r>
-      <w:bookmarkEnd w:id="23"/>
+      <w:bookmarkEnd w:id="24"/>
     </w:p>
     <w:p>
       <w:pPr>
@@ -4501,14 +4497,14 @@
           <w:color w:val="000000" w:themeColor="text1"/>
         </w:rPr>
       </w:pPr>
-      <w:bookmarkStart w:id="24" w:name="_Toc31276229"/>
+      <w:bookmarkStart w:id="25" w:name="_Toc31483213"/>
       <w:r>
         <w:rPr>
           <w:color w:val="000000" w:themeColor="text1"/>
         </w:rPr>
         <w:t>Fonctionnement</w:t>
       </w:r>
-      <w:bookmarkEnd w:id="24"/>
+      <w:bookmarkEnd w:id="25"/>
     </w:p>
     <w:p>
       <w:pPr>
@@ -4517,14 +4513,14 @@
           <w:color w:val="000000" w:themeColor="text1"/>
         </w:rPr>
       </w:pPr>
-      <w:bookmarkStart w:id="25" w:name="_Toc31276230"/>
+      <w:bookmarkStart w:id="26" w:name="_Toc31483214"/>
       <w:r>
         <w:rPr>
           <w:color w:val="000000" w:themeColor="text1"/>
         </w:rPr>
         <w:t>Contenue du site</w:t>
       </w:r>
-      <w:bookmarkEnd w:id="25"/>
+      <w:bookmarkEnd w:id="26"/>
     </w:p>
     <w:p>
       <w:pPr>
@@ -4533,14 +4529,14 @@
           <w:color w:val="000000" w:themeColor="text1"/>
         </w:rPr>
       </w:pPr>
-      <w:bookmarkStart w:id="26" w:name="_Toc31276231"/>
+      <w:bookmarkStart w:id="27" w:name="_Toc31483215"/>
       <w:r>
         <w:rPr>
           <w:color w:val="000000" w:themeColor="text1"/>
         </w:rPr>
         <w:t>Membres du projet</w:t>
       </w:r>
-      <w:bookmarkEnd w:id="26"/>
+      <w:bookmarkEnd w:id="27"/>
     </w:p>
     <w:p>
       <w:pPr>
@@ -4549,14 +4545,14 @@
           <w:color w:val="000000" w:themeColor="text1"/>
         </w:rPr>
       </w:pPr>
-      <w:bookmarkStart w:id="27" w:name="_Toc31276232"/>
+      <w:bookmarkStart w:id="28" w:name="_Toc31483216"/>
       <w:r>
         <w:rPr>
           <w:color w:val="000000" w:themeColor="text1"/>
         </w:rPr>
         <w:t>Organisation du travail</w:t>
       </w:r>
-      <w:bookmarkEnd w:id="27"/>
+      <w:bookmarkEnd w:id="28"/>
     </w:p>
     <w:p>
       <w:pPr>
@@ -4565,14 +4561,14 @@
           <w:color w:val="000000" w:themeColor="text1"/>
         </w:rPr>
       </w:pPr>
-      <w:bookmarkStart w:id="28" w:name="_Toc31276233"/>
+      <w:bookmarkStart w:id="29" w:name="_Toc31483217"/>
       <w:r>
         <w:rPr>
           <w:color w:val="000000" w:themeColor="text1"/>
         </w:rPr>
         <w:t>Partage de fichiers</w:t>
       </w:r>
-      <w:bookmarkEnd w:id="28"/>
+      <w:bookmarkEnd w:id="29"/>
     </w:p>
     <w:p>
       <w:pPr>
@@ -4581,14 +4577,14 @@
           <w:color w:val="000000" w:themeColor="text1"/>
         </w:rPr>
       </w:pPr>
-      <w:bookmarkStart w:id="29" w:name="_Toc31276234"/>
+      <w:bookmarkStart w:id="30" w:name="_Toc31483218"/>
       <w:r>
         <w:rPr>
           <w:color w:val="000000" w:themeColor="text1"/>
         </w:rPr>
         <w:t>Partie réseaux</w:t>
       </w:r>
-      <w:bookmarkEnd w:id="29"/>
+      <w:bookmarkEnd w:id="30"/>
     </w:p>
     <w:p>
       <w:pPr>
@@ -4597,14 +4593,14 @@
           <w:color w:val="000000" w:themeColor="text1"/>
         </w:rPr>
       </w:pPr>
-      <w:bookmarkStart w:id="30" w:name="_Toc31276235"/>
+      <w:bookmarkStart w:id="31" w:name="_Toc31483219"/>
       <w:r>
         <w:rPr>
           <w:color w:val="000000" w:themeColor="text1"/>
         </w:rPr>
         <w:t>Accès au site Internet</w:t>
       </w:r>
-      <w:bookmarkEnd w:id="30"/>
+      <w:bookmarkEnd w:id="31"/>
     </w:p>
     <w:p>
       <w:pPr>
@@ -4629,7 +4625,7 @@
           <w:color w:val="000000" w:themeColor="text1"/>
         </w:rPr>
       </w:pPr>
-      <w:bookmarkStart w:id="31" w:name="_Toc31276236"/>
+      <w:bookmarkStart w:id="32" w:name="_Toc31483220"/>
       <w:r>
         <w:rPr>
           <w:color w:val="000000" w:themeColor="text1"/>
@@ -4637,7 +4633,7 @@
         <w:lastRenderedPageBreak/>
         <w:t>Base de donné</w:t>
       </w:r>
-      <w:bookmarkEnd w:id="31"/>
+      <w:bookmarkEnd w:id="32"/>
     </w:p>
     <w:p>
       <w:pPr>
@@ -4648,7 +4644,7 @@
           <w:color w:val="000000" w:themeColor="text1"/>
         </w:rPr>
       </w:pPr>
-      <w:bookmarkStart w:id="32" w:name="_Toc31276237"/>
+      <w:bookmarkStart w:id="33" w:name="_Toc31483221"/>
       <w:r>
         <w:rPr>
           <w:b/>
@@ -4657,7 +4653,7 @@
         </w:rPr>
         <w:t>MCD</w:t>
       </w:r>
-      <w:bookmarkEnd w:id="32"/>
+      <w:bookmarkEnd w:id="33"/>
     </w:p>
     <w:p>
       <w:pPr>
@@ -6698,15 +6694,7 @@
           <w:bCs/>
           <w:color w:val="ED7D31" w:themeColor="accent2"/>
         </w:rPr>
-        <w:t>Document</w:t>
-      </w:r>
-      <w:r>
-        <w:rPr>
-          <w:b/>
-          <w:bCs/>
-          <w:color w:val="ED7D31" w:themeColor="accent2"/>
-        </w:rPr>
-        <w:t>CreePar</w:t>
+        <w:t>DocumentCreePar</w:t>
       </w:r>
       <w:proofErr w:type="spellEnd"/>
       <w:r>
@@ -7013,7 +7001,7 @@
           <w:color w:val="ED7D31" w:themeColor="accent2"/>
         </w:rPr>
       </w:pPr>
-      <w:bookmarkStart w:id="33" w:name="_Toc31276238"/>
+      <w:bookmarkStart w:id="34" w:name="_Toc31483222"/>
       <w:r>
         <w:rPr>
           <w:rStyle w:val="Heading2Char"/>
@@ -7024,7 +7012,7 @@
         <w:lastRenderedPageBreak/>
         <w:t>MLD</w:t>
       </w:r>
-      <w:bookmarkEnd w:id="33"/>
+      <w:bookmarkEnd w:id="34"/>
     </w:p>
     <w:p>
       <w:pPr>
@@ -7669,25 +7657,13 @@
         <w:rPr>
           <w:color w:val="ED7D31" w:themeColor="accent2"/>
         </w:rPr>
-        <w:t xml:space="preserve"> </w:t>
-      </w:r>
-      <w:r>
-        <w:rPr>
-          <w:color w:val="ED7D31" w:themeColor="accent2"/>
-        </w:rPr>
-        <w:t xml:space="preserve">Clé étrangère de la table </w:t>
-      </w:r>
-      <w:r>
-        <w:rPr>
-          <w:color w:val="ED7D31" w:themeColor="accent2"/>
-        </w:rPr>
-        <w:t>l’utilisateur</w:t>
-      </w:r>
-      <w:r>
-        <w:rPr>
-          <w:color w:val="ED7D31" w:themeColor="accent2"/>
-        </w:rPr>
-        <w:t xml:space="preserve"> </w:t>
+        <w:t xml:space="preserve"> Clé étrangère de la table </w:t>
+      </w:r>
+      <w:r>
+        <w:rPr>
+          <w:color w:val="ED7D31" w:themeColor="accent2"/>
+        </w:rPr>
+        <w:t xml:space="preserve">l’utilisateur </w:t>
       </w:r>
       <w:proofErr w:type="spellStart"/>
       <w:r>
@@ -7739,25 +7715,13 @@
         <w:rPr>
           <w:color w:val="ED7D31" w:themeColor="accent2"/>
         </w:rPr>
-        <w:t xml:space="preserve"> </w:t>
-      </w:r>
-      <w:r>
-        <w:rPr>
-          <w:color w:val="ED7D31" w:themeColor="accent2"/>
-        </w:rPr>
-        <w:t xml:space="preserve">Clé étrangère de la table </w:t>
-      </w:r>
-      <w:r>
-        <w:rPr>
-          <w:color w:val="ED7D31" w:themeColor="accent2"/>
-        </w:rPr>
-        <w:t>l’utilisateur</w:t>
-      </w:r>
-      <w:r>
-        <w:rPr>
-          <w:color w:val="ED7D31" w:themeColor="accent2"/>
-        </w:rPr>
-        <w:t xml:space="preserve"> qui doit </w:t>
+        <w:t xml:space="preserve"> Clé étrangère de la table </w:t>
+      </w:r>
+      <w:r>
+        <w:rPr>
+          <w:color w:val="ED7D31" w:themeColor="accent2"/>
+        </w:rPr>
+        <w:t xml:space="preserve">l’utilisateur qui doit </w:t>
       </w:r>
       <w:proofErr w:type="spellStart"/>
       <w:r>
@@ -8680,15 +8644,7 @@
           <w:bCs/>
           <w:color w:val="ED7D31" w:themeColor="accent2"/>
         </w:rPr>
-        <w:t>fk_id_</w:t>
-      </w:r>
-      <w:r>
-        <w:rPr>
-          <w:b/>
-          <w:bCs/>
-          <w:color w:val="ED7D31" w:themeColor="accent2"/>
-        </w:rPr>
-        <w:t>utilisateur</w:t>
+        <w:t>fk_id_utilisateur</w:t>
       </w:r>
       <w:proofErr w:type="spellEnd"/>
       <w:r>
@@ -9714,7 +9670,7 @@
           <w:color w:val="000000" w:themeColor="text1"/>
         </w:rPr>
       </w:pPr>
-      <w:bookmarkStart w:id="34" w:name="_Toc31276239"/>
+      <w:bookmarkStart w:id="35" w:name="_Toc31483223"/>
       <w:r>
         <w:rPr>
           <w:color w:val="000000" w:themeColor="text1"/>
@@ -9722,30 +9678,96 @@
         <w:lastRenderedPageBreak/>
         <w:t>Planification du travail estimé</w:t>
       </w:r>
-      <w:bookmarkEnd w:id="34"/>
+      <w:bookmarkEnd w:id="35"/>
     </w:p>
     <w:p>
       <w:pPr>
         <w:pStyle w:val="Heading2"/>
         <w:rPr>
-          <w:color w:val="000000" w:themeColor="text1"/>
-        </w:rPr>
-      </w:pPr>
-      <w:r>
-        <w:rPr>
-          <w:color w:val="000000" w:themeColor="text1"/>
-        </w:rPr>
-        <w:t xml:space="preserve"> </w:t>
-      </w:r>
-      <w:bookmarkStart w:id="35" w:name="_Toc31276240"/>
-      <w:r>
-        <w:rPr>
-          <w:color w:val="000000" w:themeColor="text1"/>
-        </w:rPr>
-        <w:t>GANTT</w:t>
-      </w:r>
-      <w:bookmarkEnd w:id="35"/>
-    </w:p>
+          <w:color w:val="ED7D31" w:themeColor="accent2"/>
+        </w:rPr>
+      </w:pPr>
+      <w:bookmarkStart w:id="36" w:name="_Toc31483224"/>
+      <w:r>
+        <w:rPr>
+          <w:noProof/>
+          <w:color w:val="ED7D31" w:themeColor="accent2"/>
+          <w:lang w:eastAsia="fr-CH"/>
+        </w:rPr>
+        <w:drawing>
+          <wp:anchor distT="0" distB="0" distL="114300" distR="114300" simplePos="0" relativeHeight="251663360" behindDoc="0" locked="0" layoutInCell="1" allowOverlap="1" wp14:anchorId="77F74599" wp14:editId="246BC424">
+            <wp:simplePos x="0" y="0"/>
+            <wp:positionH relativeFrom="column">
+              <wp:posOffset>-630797</wp:posOffset>
+            </wp:positionH>
+            <wp:positionV relativeFrom="paragraph">
+              <wp:posOffset>384645</wp:posOffset>
+            </wp:positionV>
+            <wp:extent cx="7106285" cy="1818005"/>
+            <wp:effectExtent l="19050" t="19050" r="18415" b="10795"/>
+            <wp:wrapSquare wrapText="bothSides"/>
+            <wp:docPr id="5" name="Picture 5" descr="C:\Users\oshalhoub\Desktop\EPSIC\3eme annee\Projet Site\Projet_Ticketing\Deposer par Moodle\Semaine 4\GANTT initial - Projet Ticketing - Osama et Dylan.png"/>
+            <wp:cNvGraphicFramePr>
+              <a:graphicFrameLocks xmlns:a="http://schemas.openxmlformats.org/drawingml/2006/main" noChangeAspect="1"/>
+            </wp:cNvGraphicFramePr>
+            <a:graphic xmlns:a="http://schemas.openxmlformats.org/drawingml/2006/main">
+              <a:graphicData uri="http://schemas.openxmlformats.org/drawingml/2006/picture">
+                <pic:pic xmlns:pic="http://schemas.openxmlformats.org/drawingml/2006/picture">
+                  <pic:nvPicPr>
+                    <pic:cNvPr id="0" name="Picture 1" descr="C:\Users\oshalhoub\Desktop\EPSIC\3eme annee\Projet Site\Projet_Ticketing\Deposer par Moodle\Semaine 4\GANTT initial - Projet Ticketing - Osama et Dylan.png"/>
+                    <pic:cNvPicPr>
+                      <a:picLocks noChangeAspect="1" noChangeArrowheads="1"/>
+                    </pic:cNvPicPr>
+                  </pic:nvPicPr>
+                  <pic:blipFill>
+                    <a:blip r:embed="rId12" cstate="print">
+                      <a:extLst>
+                        <a:ext uri="{28A0092B-C50C-407E-A947-70E740481C1C}">
+                          <a14:useLocalDpi xmlns:a14="http://schemas.microsoft.com/office/drawing/2010/main" val="0"/>
+                        </a:ext>
+                      </a:extLst>
+                    </a:blip>
+                    <a:srcRect/>
+                    <a:stretch>
+                      <a:fillRect/>
+                    </a:stretch>
+                  </pic:blipFill>
+                  <pic:spPr bwMode="auto">
+                    <a:xfrm>
+                      <a:off x="0" y="0"/>
+                      <a:ext cx="7106285" cy="1818005"/>
+                    </a:xfrm>
+                    <a:prstGeom prst="rect">
+                      <a:avLst/>
+                    </a:prstGeom>
+                    <a:noFill/>
+                    <a:ln>
+                      <a:solidFill>
+                        <a:schemeClr val="accent2"/>
+                      </a:solidFill>
+                    </a:ln>
+                  </pic:spPr>
+                </pic:pic>
+              </a:graphicData>
+            </a:graphic>
+            <wp14:sizeRelH relativeFrom="margin">
+              <wp14:pctWidth>0</wp14:pctWidth>
+            </wp14:sizeRelH>
+            <wp14:sizeRelV relativeFrom="margin">
+              <wp14:pctHeight>0</wp14:pctHeight>
+            </wp14:sizeRelV>
+          </wp:anchor>
+        </w:drawing>
+      </w:r>
+      <w:r>
+        <w:rPr>
+          <w:color w:val="ED7D31" w:themeColor="accent2"/>
+        </w:rPr>
+        <w:t xml:space="preserve"> GANTT</w:t>
+      </w:r>
+      <w:bookmarkEnd w:id="36"/>
+    </w:p>
+    <w:p/>
     <w:p>
       <w:pPr>
         <w:pStyle w:val="Heading1"/>
@@ -9754,7 +9776,7 @@
           <w:shd w:val="clear" w:color="auto" w:fill="FFFFFF"/>
         </w:rPr>
       </w:pPr>
-      <w:bookmarkStart w:id="36" w:name="_Toc31276241"/>
+      <w:bookmarkStart w:id="37" w:name="_Toc31483225"/>
       <w:proofErr w:type="spellStart"/>
       <w:r>
         <w:rPr>
@@ -9786,7 +9808,7 @@
         </w:rPr>
         <w:t>Nassi-Schneidermann</w:t>
       </w:r>
-      <w:bookmarkEnd w:id="36"/>
+      <w:bookmarkEnd w:id="37"/>
       <w:proofErr w:type="spellEnd"/>
     </w:p>
     <w:p>
@@ -9796,14 +9818,14 @@
           <w:color w:val="000000" w:themeColor="text1"/>
         </w:rPr>
       </w:pPr>
-      <w:bookmarkStart w:id="37" w:name="_Toc31276242"/>
+      <w:bookmarkStart w:id="38" w:name="_Toc31483226"/>
       <w:r>
         <w:rPr>
           <w:color w:val="000000" w:themeColor="text1"/>
         </w:rPr>
         <w:t>Arborescence logique</w:t>
       </w:r>
-      <w:bookmarkEnd w:id="37"/>
+      <w:bookmarkEnd w:id="38"/>
     </w:p>
     <w:p>
       <w:pPr>
@@ -9812,14 +9834,14 @@
           <w:color w:val="000000" w:themeColor="text1"/>
         </w:rPr>
       </w:pPr>
-      <w:bookmarkStart w:id="38" w:name="_Toc31276243"/>
+      <w:bookmarkStart w:id="39" w:name="_Toc31483227"/>
       <w:r>
         <w:rPr>
           <w:color w:val="000000" w:themeColor="text1"/>
         </w:rPr>
         <w:t>Partie sécurité</w:t>
       </w:r>
-      <w:bookmarkEnd w:id="38"/>
+      <w:bookmarkEnd w:id="39"/>
     </w:p>
     <w:p>
       <w:pPr>
@@ -9828,15 +9850,13 @@
           <w:color w:val="000000" w:themeColor="text1"/>
         </w:rPr>
       </w:pPr>
-      <w:bookmarkStart w:id="39" w:name="_Toc31276244"/>
+      <w:bookmarkStart w:id="40" w:name="_Toc31483228"/>
       <w:r>
         <w:rPr>
           <w:color w:val="000000" w:themeColor="text1"/>
         </w:rPr>
         <w:t>Injection SQL</w:t>
       </w:r>
-      <w:bookmarkStart w:id="40" w:name="_GoBack"/>
-      <w:bookmarkEnd w:id="39"/>
       <w:bookmarkEnd w:id="40"/>
     </w:p>
     <w:p>
@@ -9846,7 +9866,7 @@
           <w:color w:val="000000" w:themeColor="text1"/>
         </w:rPr>
       </w:pPr>
-      <w:bookmarkStart w:id="41" w:name="_Toc31276245"/>
+      <w:bookmarkStart w:id="41" w:name="_Toc31483229"/>
       <w:r>
         <w:rPr>
           <w:color w:val="000000" w:themeColor="text1"/>
@@ -9868,7 +9888,7 @@
           <w:color w:val="4472C4" w:themeColor="accent5"/>
         </w:rPr>
       </w:pPr>
-      <w:bookmarkStart w:id="42" w:name="_Toc31276246"/>
+      <w:bookmarkStart w:id="42" w:name="_Toc31483230"/>
       <w:r>
         <w:rPr>
           <w:color w:val="4472C4" w:themeColor="accent5"/>
@@ -9902,7 +9922,7 @@
           <w:color w:val="ED7D31" w:themeColor="accent2"/>
         </w:rPr>
       </w:pPr>
-      <w:bookmarkStart w:id="43" w:name="_Toc31276247"/>
+      <w:bookmarkStart w:id="43" w:name="_Toc31483231"/>
       <w:r>
         <w:rPr>
           <w:color w:val="ED7D31" w:themeColor="accent2"/>
@@ -9918,8 +9938,8 @@
       </w:r>
     </w:p>
     <w:sectPr>
-      <w:headerReference w:type="default" r:id="rId12"/>
-      <w:footerReference w:type="default" r:id="rId13"/>
+      <w:headerReference w:type="default" r:id="rId13"/>
+      <w:footerReference w:type="default" r:id="rId14"/>
       <w:pgSz w:w="11906" w:h="16838"/>
       <w:pgMar w:top="1985" w:right="1417" w:bottom="1417" w:left="1417" w:header="708" w:footer="708" w:gutter="0"/>
       <w:pgNumType w:start="0"/>
@@ -12915,7 +12935,7 @@
 </file>
 
 <file path=customXml/itemProps1.xml><?xml version="1.0" encoding="utf-8"?>
-<ds:datastoreItem xmlns:ds="http://schemas.openxmlformats.org/officeDocument/2006/customXml" ds:itemID="{3423A6A7-0FAF-44A4-80C8-ACF3FEE5ABB2}">
+<ds:datastoreItem xmlns:ds="http://schemas.openxmlformats.org/officeDocument/2006/customXml" ds:itemID="{8836F0DC-36DB-4DCD-BA54-DB2BA732AE37}">
   <ds:schemaRefs>
     <ds:schemaRef ds:uri="http://schemas.openxmlformats.org/officeDocument/2006/bibliography"/>
   </ds:schemaRefs>

</xml_diff>